<commit_message>
Update Design/Major Project GDD.docx
</commit_message>
<xml_diff>
--- a/Design/Major Project GDD.docx
+++ b/Design/Major Project GDD.docx
@@ -254,10 +254,7 @@
         <w:t xml:space="preserve">THAT PANDA PLANET GAME </w:t>
       </w:r>
       <w:r>
-        <w:t xml:space="preserve">is </w:t>
-      </w:r>
-      <w:r>
-        <w:t>being made for PC, as PC is easy to develop for.</w:t>
+        <w:t>is being made for PC, as PC is easy to develop for.</w:t>
       </w:r>
     </w:p>
     <w:p>
@@ -399,754 +396,767 @@
         </w:numPr>
       </w:pPr>
       <w:r>
-        <w:t>Ham wants more friends, so he tries to collect as many gummy bears as h</w:t>
+        <w:t>Ham wants more friends, so he tries to collect as many gummy bears as he can.</w:t>
+      </w:r>
+    </w:p>
+    <w:p>
+      <w:pPr>
+        <w:pStyle w:val="ListParagraph"/>
+        <w:numPr>
+          <w:ilvl w:val="0"/>
+          <w:numId w:val="9"/>
+        </w:numPr>
+      </w:pPr>
+      <w:r>
+        <w:t>As they</w:t>
+      </w:r>
+      <w:r>
+        <w:t xml:space="preserve"> run around collecting gummy bears they decide to try to take each other’s gummy bears too.</w:t>
+      </w:r>
+    </w:p>
+    <w:p>
+      <w:pPr>
+        <w:pStyle w:val="ListParagraph"/>
+        <w:numPr>
+          <w:ilvl w:val="0"/>
+          <w:numId w:val="9"/>
+        </w:numPr>
+      </w:pPr>
+      <w:r>
+        <w:t>They each find a pair of baby marshmallows which they put over their hands.</w:t>
+      </w:r>
+    </w:p>
+    <w:p>
+      <w:pPr>
+        <w:pStyle w:val="ListParagraph"/>
+        <w:numPr>
+          <w:ilvl w:val="0"/>
+          <w:numId w:val="9"/>
+        </w:numPr>
+      </w:pPr>
+      <w:r>
+        <w:t>They use these to punch each other, as they don’t want to hurt each other but still want the others’ gummy bears.</w:t>
+      </w:r>
+    </w:p>
+    <w:p>
+      <w:pPr>
+        <w:pStyle w:val="ListParagraph"/>
+        <w:numPr>
+          <w:ilvl w:val="0"/>
+          <w:numId w:val="9"/>
+        </w:numPr>
+      </w:pPr>
+      <w:r>
+        <w:t>What Pan, Liz, Eli and Ham didn’t know is that Mama Marshmallow is lurking nearby.</w:t>
+      </w:r>
+    </w:p>
+    <w:p>
+      <w:pPr>
+        <w:pStyle w:val="ListParagraph"/>
+        <w:numPr>
+          <w:ilvl w:val="0"/>
+          <w:numId w:val="9"/>
+        </w:numPr>
+      </w:pPr>
+      <w:r>
+        <w:t xml:space="preserve">She doesn’t like that they’re using her children to fight, so she </w:t>
+      </w:r>
+      <w:proofErr w:type="gramStart"/>
+      <w:r>
+        <w:t>deci</w:t>
+      </w:r>
+      <w:r>
+        <w:t>de</w:t>
+      </w:r>
+      <w:proofErr w:type="gramEnd"/>
+      <w:r>
+        <w:t xml:space="preserve"> to try to crush them.</w:t>
+      </w:r>
+    </w:p>
+    <w:p>
+      <w:pPr>
+        <w:rPr>
+          <w:b/>
+          <w:sz w:val="28"/>
+          <w:u w:val="single"/>
+        </w:rPr>
+      </w:pPr>
+      <w:r>
+        <w:rPr>
+          <w:b/>
+          <w:sz w:val="28"/>
+          <w:u w:val="single"/>
+        </w:rPr>
+        <w:t>Plot</w:t>
+      </w:r>
+      <w:r>
+        <w:rPr>
+          <w:b/>
+          <w:sz w:val="28"/>
+          <w:u w:val="single"/>
+        </w:rPr>
+        <w:t xml:space="preserve"> Overview</w:t>
+      </w:r>
+    </w:p>
+    <w:p>
+      <w:pPr>
+        <w:rPr>
+          <w:b/>
+          <w:sz w:val="28"/>
+          <w:u w:val="single"/>
+        </w:rPr>
+      </w:pPr>
+      <w:r>
+        <w:rPr>
+          <w:b/>
+          <w:sz w:val="28"/>
+          <w:u w:val="single"/>
+        </w:rPr>
+        <w:t>Character</w:t>
+      </w:r>
+      <w:r>
+        <w:rPr>
+          <w:b/>
+          <w:sz w:val="28"/>
+          <w:u w:val="single"/>
+        </w:rPr>
+        <w:t xml:space="preserve"> Profiles</w:t>
+      </w:r>
+    </w:p>
+    <w:p>
+      <w:pPr>
+        <w:pStyle w:val="ListParagraph"/>
+        <w:numPr>
+          <w:ilvl w:val="0"/>
+          <w:numId w:val="2"/>
+        </w:numPr>
+      </w:pPr>
+      <w:r>
+        <w:t>Pan the Panda</w:t>
+      </w:r>
+    </w:p>
+    <w:p>
+      <w:pPr>
+        <w:pStyle w:val="ListParagraph"/>
+        <w:numPr>
+          <w:ilvl w:val="1"/>
+          <w:numId w:val="2"/>
+        </w:numPr>
+      </w:pPr>
+      <w:r>
+        <w:t>Age</w:t>
+      </w:r>
+      <w:r>
+        <w:t xml:space="preserve"> – Young</w:t>
+      </w:r>
+    </w:p>
+    <w:p>
+      <w:pPr>
+        <w:pStyle w:val="ListParagraph"/>
+        <w:numPr>
+          <w:ilvl w:val="1"/>
+          <w:numId w:val="2"/>
+        </w:numPr>
+      </w:pPr>
+      <w:r>
+        <w:t>Gender – Female</w:t>
+      </w:r>
+    </w:p>
+    <w:p>
+      <w:pPr>
+        <w:pStyle w:val="ListParagraph"/>
+        <w:numPr>
+          <w:ilvl w:val="1"/>
+          <w:numId w:val="2"/>
+        </w:numPr>
+      </w:pPr>
+      <w:r>
+        <w:t>Onesie colour – Black and white</w:t>
+      </w:r>
+    </w:p>
+    <w:p>
+      <w:pPr>
+        <w:pStyle w:val="ListParagraph"/>
+        <w:numPr>
+          <w:ilvl w:val="1"/>
+          <w:numId w:val="2"/>
+        </w:numPr>
+      </w:pPr>
+      <w:r>
+        <w:t>Skin colour – Tan</w:t>
+      </w:r>
+    </w:p>
+    <w:p>
+      <w:pPr>
+        <w:pStyle w:val="ListParagraph"/>
+        <w:numPr>
+          <w:ilvl w:val="1"/>
+          <w:numId w:val="2"/>
+        </w:numPr>
+      </w:pPr>
+      <w:r>
+        <w:t>Hair colour – Chocolate</w:t>
+      </w:r>
+    </w:p>
+    <w:p>
+      <w:pPr>
+        <w:pStyle w:val="ListParagraph"/>
+        <w:numPr>
+          <w:ilvl w:val="1"/>
+          <w:numId w:val="2"/>
+        </w:numPr>
+      </w:pPr>
+      <w:r>
+        <w:t>Personality</w:t>
+      </w:r>
+      <w:r>
+        <w:t xml:space="preserve"> - Compassionate, Dramatic, Spontaneous</w:t>
+      </w:r>
+    </w:p>
+    <w:p>
+      <w:pPr>
+        <w:pStyle w:val="ListParagraph"/>
+        <w:numPr>
+          <w:ilvl w:val="1"/>
+          <w:numId w:val="2"/>
+        </w:numPr>
+      </w:pPr>
+      <w:r>
+        <w:t>Bio – Pan will break out into dance wherever she likes, even at the worst of times. If she bumps her head, she won’t let you forget for the next week (maybe two).</w:t>
+      </w:r>
+    </w:p>
+    <w:p>
+      <w:pPr>
+        <w:pStyle w:val="ListParagraph"/>
+        <w:numPr>
+          <w:ilvl w:val="0"/>
+          <w:numId w:val="2"/>
+        </w:numPr>
+      </w:pPr>
+      <w:r>
+        <w:t>Liz the Lizard</w:t>
+      </w:r>
+    </w:p>
+    <w:p>
+      <w:pPr>
+        <w:pStyle w:val="ListParagraph"/>
+        <w:numPr>
+          <w:ilvl w:val="1"/>
+          <w:numId w:val="2"/>
+        </w:numPr>
+      </w:pPr>
+      <w:r>
+        <w:t>Age</w:t>
+      </w:r>
+      <w:r>
+        <w:t xml:space="preserve"> – Old</w:t>
+      </w:r>
+    </w:p>
+    <w:p>
+      <w:pPr>
+        <w:pStyle w:val="ListParagraph"/>
+        <w:numPr>
+          <w:ilvl w:val="1"/>
+          <w:numId w:val="2"/>
+        </w:numPr>
+      </w:pPr>
+      <w:r>
+        <w:t>Gender – Male</w:t>
+      </w:r>
+    </w:p>
+    <w:p>
+      <w:pPr>
+        <w:pStyle w:val="ListParagraph"/>
+        <w:numPr>
+          <w:ilvl w:val="1"/>
+          <w:numId w:val="2"/>
+        </w:numPr>
+      </w:pPr>
+      <w:r>
+        <w:t>Onesie colour – Orange</w:t>
+      </w:r>
+    </w:p>
+    <w:p>
+      <w:pPr>
+        <w:pStyle w:val="ListParagraph"/>
+        <w:numPr>
+          <w:ilvl w:val="1"/>
+          <w:numId w:val="2"/>
+        </w:numPr>
+      </w:pPr>
+      <w:r>
+        <w:t>Skin colour – Pale</w:t>
+      </w:r>
+    </w:p>
+    <w:p>
+      <w:pPr>
+        <w:pStyle w:val="ListParagraph"/>
+        <w:numPr>
+          <w:ilvl w:val="1"/>
+          <w:numId w:val="2"/>
+        </w:numPr>
+      </w:pPr>
+      <w:r>
+        <w:t>Hair colour – Grey</w:t>
+      </w:r>
+    </w:p>
+    <w:p>
+      <w:pPr>
+        <w:pStyle w:val="ListParagraph"/>
+        <w:numPr>
+          <w:ilvl w:val="1"/>
+          <w:numId w:val="2"/>
+        </w:numPr>
+      </w:pPr>
+      <w:r>
+        <w:t>Personality</w:t>
+      </w:r>
+      <w:r>
+        <w:t xml:space="preserve"> – Arrogant, Compulsive, Serious</w:t>
+      </w:r>
+    </w:p>
+    <w:p>
+      <w:pPr>
+        <w:pStyle w:val="ListParagraph"/>
+        <w:numPr>
+          <w:ilvl w:val="1"/>
+          <w:numId w:val="2"/>
+        </w:numPr>
+      </w:pPr>
+      <w:r>
+        <w:t>Bio – Liz hates everything that isn’t boring. His favourite drink is water and his favourite food is plain toast.</w:t>
+      </w:r>
+    </w:p>
+    <w:p>
+      <w:pPr>
+        <w:pStyle w:val="ListParagraph"/>
+        <w:numPr>
+          <w:ilvl w:val="0"/>
+          <w:numId w:val="2"/>
+        </w:numPr>
+      </w:pPr>
+      <w:r>
+        <w:t>Eli the Elephant</w:t>
+      </w:r>
+    </w:p>
+    <w:p>
+      <w:pPr>
+        <w:pStyle w:val="ListParagraph"/>
+        <w:numPr>
+          <w:ilvl w:val="1"/>
+          <w:numId w:val="2"/>
+        </w:numPr>
+      </w:pPr>
+      <w:r>
+        <w:t>Age</w:t>
+      </w:r>
+      <w:r>
+        <w:t xml:space="preserve"> – Young</w:t>
+      </w:r>
+    </w:p>
+    <w:p>
+      <w:pPr>
+        <w:pStyle w:val="ListParagraph"/>
+        <w:numPr>
+          <w:ilvl w:val="1"/>
+          <w:numId w:val="2"/>
+        </w:numPr>
+      </w:pPr>
+      <w:r>
+        <w:t>Gender – Female</w:t>
+      </w:r>
+    </w:p>
+    <w:p>
+      <w:pPr>
+        <w:pStyle w:val="ListParagraph"/>
+        <w:numPr>
+          <w:ilvl w:val="1"/>
+          <w:numId w:val="2"/>
+        </w:numPr>
+      </w:pPr>
+      <w:r>
+        <w:t>Onesie colour – Blue</w:t>
+      </w:r>
+    </w:p>
+    <w:p>
+      <w:pPr>
+        <w:pStyle w:val="ListParagraph"/>
+        <w:numPr>
+          <w:ilvl w:val="1"/>
+          <w:numId w:val="2"/>
+        </w:numPr>
+      </w:pPr>
+      <w:r>
+        <w:t>Skin colour – Pale</w:t>
+      </w:r>
+    </w:p>
+    <w:p>
+      <w:pPr>
+        <w:pStyle w:val="ListParagraph"/>
+        <w:numPr>
+          <w:ilvl w:val="1"/>
+          <w:numId w:val="2"/>
+        </w:numPr>
+      </w:pPr>
+      <w:r>
+        <w:t>Hair colour – Saturated Blue</w:t>
+      </w:r>
+    </w:p>
+    <w:p>
+      <w:pPr>
+        <w:pStyle w:val="ListParagraph"/>
+        <w:numPr>
+          <w:ilvl w:val="1"/>
+          <w:numId w:val="2"/>
+        </w:numPr>
+      </w:pPr>
+      <w:r>
+        <w:t>Personality</w:t>
+      </w:r>
+      <w:r>
+        <w:t xml:space="preserve"> – Enthusiastic, Playful, Quirky</w:t>
+      </w:r>
+    </w:p>
+    <w:p>
+      <w:pPr>
+        <w:pStyle w:val="ListParagraph"/>
+        <w:numPr>
+          <w:ilvl w:val="1"/>
+          <w:numId w:val="2"/>
+        </w:numPr>
+      </w:pPr>
+      <w:r>
+        <w:lastRenderedPageBreak/>
+        <w:t>Bio – Eli enjoys playing in mud and eating chocolate cake at the same time. She isn’t even worried when she drops the cake into the mud, as they both taste brown.</w:t>
+      </w:r>
+    </w:p>
+    <w:p>
+      <w:pPr>
+        <w:pStyle w:val="ListParagraph"/>
+        <w:numPr>
+          <w:ilvl w:val="0"/>
+          <w:numId w:val="2"/>
+        </w:numPr>
+      </w:pPr>
+      <w:r>
+        <w:t>Ham the Pig</w:t>
+      </w:r>
+    </w:p>
+    <w:p>
+      <w:pPr>
+        <w:pStyle w:val="ListParagraph"/>
+        <w:numPr>
+          <w:ilvl w:val="1"/>
+          <w:numId w:val="2"/>
+        </w:numPr>
+      </w:pPr>
+      <w:r>
+        <w:t>Age</w:t>
+      </w:r>
+      <w:r>
+        <w:t xml:space="preserve"> – Young</w:t>
+      </w:r>
+    </w:p>
+    <w:p>
+      <w:pPr>
+        <w:pStyle w:val="ListParagraph"/>
+        <w:numPr>
+          <w:ilvl w:val="1"/>
+          <w:numId w:val="2"/>
+        </w:numPr>
+      </w:pPr>
+      <w:r>
+        <w:t>Gender – Male</w:t>
+      </w:r>
+    </w:p>
+    <w:p>
+      <w:pPr>
+        <w:pStyle w:val="ListParagraph"/>
+        <w:numPr>
+          <w:ilvl w:val="1"/>
+          <w:numId w:val="2"/>
+        </w:numPr>
+      </w:pPr>
+      <w:r>
+        <w:t>Onesie colour – Pink</w:t>
+      </w:r>
+    </w:p>
+    <w:p>
+      <w:pPr>
+        <w:pStyle w:val="ListParagraph"/>
+        <w:numPr>
+          <w:ilvl w:val="1"/>
+          <w:numId w:val="2"/>
+        </w:numPr>
+      </w:pPr>
+      <w:r>
+        <w:t>Skin colour – Tan</w:t>
+      </w:r>
+    </w:p>
+    <w:p>
+      <w:pPr>
+        <w:pStyle w:val="ListParagraph"/>
+        <w:numPr>
+          <w:ilvl w:val="1"/>
+          <w:numId w:val="2"/>
+        </w:numPr>
+      </w:pPr>
+      <w:r>
+        <w:t>Hair colour – Blonde</w:t>
+      </w:r>
+    </w:p>
+    <w:p>
+      <w:pPr>
+        <w:pStyle w:val="ListParagraph"/>
+        <w:numPr>
+          <w:ilvl w:val="1"/>
+          <w:numId w:val="2"/>
+        </w:numPr>
+      </w:pPr>
+      <w:r>
+        <w:t>Personality</w:t>
+      </w:r>
+      <w:r>
+        <w:t xml:space="preserve"> – Anxious, Clumsy, Naïve</w:t>
+      </w:r>
+    </w:p>
+    <w:p>
+      <w:pPr>
+        <w:pStyle w:val="ListParagraph"/>
+        <w:numPr>
+          <w:ilvl w:val="1"/>
+          <w:numId w:val="2"/>
+        </w:numPr>
+      </w:pPr>
+      <w:r>
+        <w:t>Bio – Ham loves to cook, despite nearly burning his house down every time. He really likes baked beans (because they make him toot).</w:t>
+      </w:r>
+    </w:p>
+    <w:p>
+      <w:pPr>
+        <w:rPr>
+          <w:b/>
+          <w:sz w:val="28"/>
+          <w:u w:val="single"/>
+        </w:rPr>
+      </w:pPr>
+      <w:r>
+        <w:rPr>
+          <w:b/>
+          <w:sz w:val="28"/>
+          <w:u w:val="single"/>
+        </w:rPr>
+        <w:t>Setting</w:t>
+      </w:r>
+    </w:p>
+    <w:p>
+      <w:pPr>
+        <w:pStyle w:val="ListParagraph"/>
+        <w:numPr>
+          <w:ilvl w:val="0"/>
+          <w:numId w:val="10"/>
+        </w:numPr>
+      </w:pPr>
+      <w:r>
+        <w:t>Unknown planet</w:t>
+      </w:r>
+    </w:p>
+    <w:p>
+      <w:pPr>
+        <w:pStyle w:val="ListParagraph"/>
+        <w:numPr>
+          <w:ilvl w:val="0"/>
+          <w:numId w:val="10"/>
+        </w:numPr>
+      </w:pPr>
+      <w:r>
+        <w:t>Modern period</w:t>
+      </w:r>
+    </w:p>
+    <w:p>
+      <w:r>
+        <w:br w:type="page"/>
+      </w:r>
+    </w:p>
+    <w:p>
+      <w:pPr>
+        <w:rPr>
+          <w:b/>
+          <w:sz w:val="28"/>
+          <w:u w:val="single"/>
+        </w:rPr>
+      </w:pPr>
+      <w:r>
+        <w:rPr>
+          <w:b/>
+          <w:sz w:val="28"/>
+          <w:u w:val="single"/>
+        </w:rPr>
+        <w:lastRenderedPageBreak/>
+        <w:t>Key Features</w:t>
+      </w:r>
+      <w:r>
+        <w:rPr>
+          <w:b/>
+          <w:sz w:val="28"/>
+          <w:u w:val="single"/>
+        </w:rPr>
+        <w:t xml:space="preserve"> [</w:t>
+      </w:r>
+      <w:r>
+        <w:rPr>
+          <w:b/>
+          <w:sz w:val="28"/>
+          <w:u w:val="single"/>
+        </w:rPr>
+        <w:t>USP (Unique Selling Point)</w:t>
+      </w:r>
+      <w:r>
+        <w:rPr>
+          <w:b/>
+          <w:sz w:val="28"/>
+          <w:u w:val="single"/>
+        </w:rPr>
+        <w:t>]</w:t>
+      </w:r>
+    </w:p>
+    <w:p/>
+    <w:p>
+      <w:pPr>
+        <w:rPr>
+          <w:b/>
+          <w:sz w:val="28"/>
+          <w:u w:val="single"/>
+        </w:rPr>
+      </w:pPr>
+      <w:r>
+        <w:rPr>
+          <w:b/>
+          <w:sz w:val="28"/>
+          <w:u w:val="single"/>
+        </w:rPr>
+        <w:t>Core Experiences</w:t>
+      </w:r>
+    </w:p>
+    <w:p>
+      <w:pPr>
+        <w:pStyle w:val="ListParagraph"/>
+        <w:numPr>
+          <w:ilvl w:val="0"/>
+          <w:numId w:val="11"/>
+        </w:numPr>
+      </w:pPr>
+      <w:r>
+        <w:t>Strategy &amp; Skill – Lining up punches and deciding who to target.</w:t>
+      </w:r>
+    </w:p>
+    <w:p>
+      <w:pPr>
+        <w:pStyle w:val="ListParagraph"/>
+        <w:numPr>
+          <w:ilvl w:val="0"/>
+          <w:numId w:val="11"/>
+        </w:numPr>
+      </w:pPr>
+      <w:r>
+        <w:t>Competition – Coming out on top of the other players.</w:t>
+      </w:r>
+    </w:p>
+    <w:p>
+      <w:pPr>
+        <w:pStyle w:val="ListParagraph"/>
+        <w:numPr>
+          <w:ilvl w:val="0"/>
+          <w:numId w:val="11"/>
+        </w:numPr>
+      </w:pPr>
+      <w:r>
+        <w:t>Social Interaction – Playing with others in person</w:t>
+      </w:r>
+      <w:r>
+        <w:t>, banter.</w:t>
+      </w:r>
+    </w:p>
+    <w:p>
+      <w:pPr>
+        <w:rPr>
+          <w:b/>
+          <w:sz w:val="28"/>
+          <w:u w:val="single"/>
+        </w:rPr>
+      </w:pPr>
+      <w:r>
+        <w:rPr>
+          <w:b/>
+          <w:sz w:val="28"/>
+          <w:u w:val="single"/>
+        </w:rPr>
+        <w:t>Goal</w:t>
+      </w:r>
+    </w:p>
+    <w:p>
+      <w:pPr>
+        <w:pStyle w:val="ListParagraph"/>
+        <w:numPr>
+          <w:ilvl w:val="0"/>
+          <w:numId w:val="12"/>
+        </w:numPr>
+      </w:pPr>
+      <w:r>
+        <w:t>Reach the max gummy bears for instant victory.</w:t>
+      </w:r>
+    </w:p>
+    <w:p>
+      <w:pPr>
+        <w:pStyle w:val="ListParagraph"/>
+        <w:numPr>
+          <w:ilvl w:val="0"/>
+          <w:numId w:val="12"/>
+        </w:numPr>
+      </w:pPr>
+      <w:r>
+        <w:t>Or, have the most gummy bears when ti</w:t>
+      </w:r>
+      <w:r>
+        <w:t>m</w:t>
+      </w:r>
+      <w:r>
+        <w:t>e run out.</w:t>
+      </w:r>
+    </w:p>
+    <w:p>
+      <w:pPr>
+        <w:rPr>
+          <w:b/>
+          <w:sz w:val="24"/>
+          <w:u w:val="single"/>
+        </w:rPr>
+      </w:pPr>
+      <w:r>
+        <w:rPr>
+          <w:b/>
+          <w:sz w:val="28"/>
+          <w:u w:val="single"/>
+        </w:rPr>
+        <w:t xml:space="preserve">Overview of </w:t>
+      </w:r>
+      <w:r>
+        <w:rPr>
+          <w:b/>
+          <w:sz w:val="28"/>
+          <w:u w:val="single"/>
+        </w:rPr>
+        <w:t>Gamep</w:t>
       </w:r>
       <w:bookmarkStart w:id="0" w:name="_GoBack"/>
       <w:bookmarkEnd w:id="0"/>
       <w:r>
-        <w:t>e can.</w:t>
-      </w:r>
-    </w:p>
-    <w:p>
-      <w:pPr>
-        <w:pStyle w:val="ListParagraph"/>
-        <w:numPr>
-          <w:ilvl w:val="0"/>
-          <w:numId w:val="9"/>
-        </w:numPr>
-      </w:pPr>
-      <w:r>
-        <w:t>As they</w:t>
-      </w:r>
-      <w:r>
-        <w:t xml:space="preserve"> run around collecting gummy bears they decide to try to take each other’s gummy bears too.</w:t>
-      </w:r>
-    </w:p>
-    <w:p>
-      <w:pPr>
-        <w:pStyle w:val="ListParagraph"/>
-        <w:numPr>
-          <w:ilvl w:val="0"/>
-          <w:numId w:val="9"/>
-        </w:numPr>
-      </w:pPr>
-      <w:r>
-        <w:t>They each find a pair of baby marshmallows which they put over their hands.</w:t>
-      </w:r>
-    </w:p>
-    <w:p>
-      <w:pPr>
-        <w:pStyle w:val="ListParagraph"/>
-        <w:numPr>
-          <w:ilvl w:val="0"/>
-          <w:numId w:val="9"/>
-        </w:numPr>
-      </w:pPr>
-      <w:r>
-        <w:t>They use these to punch each other, as they don’t want to hurt each other but still want the others’ gummy bears.</w:t>
-      </w:r>
-    </w:p>
-    <w:p>
-      <w:pPr>
-        <w:pStyle w:val="ListParagraph"/>
-        <w:numPr>
-          <w:ilvl w:val="0"/>
-          <w:numId w:val="9"/>
-        </w:numPr>
-      </w:pPr>
-      <w:r>
-        <w:t>What Pan, Liz, Eli and Ham didn’t know is that Mama Marshmallow is lurking nearby.</w:t>
-      </w:r>
-    </w:p>
-    <w:p>
-      <w:pPr>
-        <w:pStyle w:val="ListParagraph"/>
-        <w:numPr>
-          <w:ilvl w:val="0"/>
-          <w:numId w:val="9"/>
-        </w:numPr>
-      </w:pPr>
-      <w:r>
-        <w:t xml:space="preserve">She doesn’t like that they’re using her children to fight, so she </w:t>
-      </w:r>
-      <w:proofErr w:type="gramStart"/>
-      <w:r>
-        <w:t>deci</w:t>
-      </w:r>
-      <w:r>
-        <w:t>de</w:t>
-      </w:r>
-      <w:proofErr w:type="gramEnd"/>
-      <w:r>
-        <w:t xml:space="preserve"> to try to crush them.</w:t>
-      </w:r>
-    </w:p>
-    <w:p>
-      <w:pPr>
-        <w:rPr>
-          <w:b/>
-          <w:sz w:val="28"/>
-          <w:u w:val="single"/>
-        </w:rPr>
-      </w:pPr>
-      <w:r>
-        <w:rPr>
-          <w:b/>
-          <w:sz w:val="28"/>
-          <w:u w:val="single"/>
-        </w:rPr>
-        <w:t>Plot</w:t>
-      </w:r>
-      <w:r>
-        <w:rPr>
-          <w:b/>
-          <w:sz w:val="28"/>
-          <w:u w:val="single"/>
-        </w:rPr>
-        <w:t xml:space="preserve"> Overview</w:t>
-      </w:r>
-    </w:p>
-    <w:p>
-      <w:pPr>
-        <w:rPr>
-          <w:b/>
-          <w:sz w:val="28"/>
-          <w:u w:val="single"/>
-        </w:rPr>
-      </w:pPr>
-      <w:r>
-        <w:rPr>
-          <w:b/>
-          <w:sz w:val="28"/>
-          <w:u w:val="single"/>
-        </w:rPr>
-        <w:t>Character</w:t>
-      </w:r>
-      <w:r>
-        <w:rPr>
-          <w:b/>
-          <w:sz w:val="28"/>
-          <w:u w:val="single"/>
-        </w:rPr>
-        <w:t xml:space="preserve"> Profiles</w:t>
-      </w:r>
-    </w:p>
-    <w:p>
-      <w:pPr>
-        <w:pStyle w:val="ListParagraph"/>
-        <w:numPr>
-          <w:ilvl w:val="0"/>
-          <w:numId w:val="2"/>
-        </w:numPr>
-      </w:pPr>
-      <w:r>
-        <w:t>Pan the Panda</w:t>
-      </w:r>
-    </w:p>
-    <w:p>
-      <w:pPr>
-        <w:pStyle w:val="ListParagraph"/>
-        <w:numPr>
-          <w:ilvl w:val="1"/>
-          <w:numId w:val="2"/>
-        </w:numPr>
-      </w:pPr>
-      <w:r>
-        <w:t>Age</w:t>
-      </w:r>
-      <w:r>
-        <w:t xml:space="preserve"> – Young</w:t>
-      </w:r>
-    </w:p>
-    <w:p>
-      <w:pPr>
-        <w:pStyle w:val="ListParagraph"/>
-        <w:numPr>
-          <w:ilvl w:val="1"/>
-          <w:numId w:val="2"/>
-        </w:numPr>
-      </w:pPr>
-      <w:r>
-        <w:t>Gender – Female</w:t>
-      </w:r>
-    </w:p>
-    <w:p>
-      <w:pPr>
-        <w:pStyle w:val="ListParagraph"/>
-        <w:numPr>
-          <w:ilvl w:val="1"/>
-          <w:numId w:val="2"/>
-        </w:numPr>
-      </w:pPr>
-      <w:r>
-        <w:t>Onesie colour – Black and white</w:t>
-      </w:r>
-    </w:p>
-    <w:p>
-      <w:pPr>
-        <w:pStyle w:val="ListParagraph"/>
-        <w:numPr>
-          <w:ilvl w:val="1"/>
-          <w:numId w:val="2"/>
-        </w:numPr>
-      </w:pPr>
-      <w:r>
-        <w:t>Skin colour – Tan</w:t>
-      </w:r>
-    </w:p>
-    <w:p>
-      <w:pPr>
-        <w:pStyle w:val="ListParagraph"/>
-        <w:numPr>
-          <w:ilvl w:val="1"/>
-          <w:numId w:val="2"/>
-        </w:numPr>
-      </w:pPr>
-      <w:r>
-        <w:t>Hair colour – Chocolate</w:t>
-      </w:r>
-    </w:p>
-    <w:p>
-      <w:pPr>
-        <w:pStyle w:val="ListParagraph"/>
-        <w:numPr>
-          <w:ilvl w:val="1"/>
-          <w:numId w:val="2"/>
-        </w:numPr>
-      </w:pPr>
-      <w:r>
-        <w:t>Personality</w:t>
-      </w:r>
-      <w:r>
-        <w:t xml:space="preserve"> - Compassionate, Dramatic, Spontaneous</w:t>
-      </w:r>
-    </w:p>
-    <w:p>
-      <w:pPr>
-        <w:pStyle w:val="ListParagraph"/>
-        <w:numPr>
-          <w:ilvl w:val="1"/>
-          <w:numId w:val="2"/>
-        </w:numPr>
-      </w:pPr>
-      <w:r>
-        <w:t>Bio – Pan will break out into dance wherever she likes, even at the worst of times. If she bumps her head, she won’t let you forget for the next week (maybe two).</w:t>
-      </w:r>
-    </w:p>
-    <w:p>
-      <w:pPr>
-        <w:pStyle w:val="ListParagraph"/>
-        <w:numPr>
-          <w:ilvl w:val="0"/>
-          <w:numId w:val="2"/>
-        </w:numPr>
-      </w:pPr>
-      <w:r>
-        <w:t>Liz the Lizard</w:t>
-      </w:r>
-    </w:p>
-    <w:p>
-      <w:pPr>
-        <w:pStyle w:val="ListParagraph"/>
-        <w:numPr>
-          <w:ilvl w:val="1"/>
-          <w:numId w:val="2"/>
-        </w:numPr>
-      </w:pPr>
-      <w:r>
-        <w:t>Age</w:t>
-      </w:r>
-      <w:r>
-        <w:t xml:space="preserve"> – Old</w:t>
-      </w:r>
-    </w:p>
-    <w:p>
-      <w:pPr>
-        <w:pStyle w:val="ListParagraph"/>
-        <w:numPr>
-          <w:ilvl w:val="1"/>
-          <w:numId w:val="2"/>
-        </w:numPr>
-      </w:pPr>
-      <w:r>
-        <w:t>Gender – Male</w:t>
-      </w:r>
-    </w:p>
-    <w:p>
-      <w:pPr>
-        <w:pStyle w:val="ListParagraph"/>
-        <w:numPr>
-          <w:ilvl w:val="1"/>
-          <w:numId w:val="2"/>
-        </w:numPr>
-      </w:pPr>
-      <w:r>
-        <w:t>Onesie colour – Orange</w:t>
-      </w:r>
-    </w:p>
-    <w:p>
-      <w:pPr>
-        <w:pStyle w:val="ListParagraph"/>
-        <w:numPr>
-          <w:ilvl w:val="1"/>
-          <w:numId w:val="2"/>
-        </w:numPr>
-      </w:pPr>
-      <w:r>
-        <w:t>Skin colour – Pale</w:t>
-      </w:r>
-    </w:p>
-    <w:p>
-      <w:pPr>
-        <w:pStyle w:val="ListParagraph"/>
-        <w:numPr>
-          <w:ilvl w:val="1"/>
-          <w:numId w:val="2"/>
-        </w:numPr>
-      </w:pPr>
-      <w:r>
-        <w:t>Hair colour – Grey</w:t>
-      </w:r>
-    </w:p>
-    <w:p>
-      <w:pPr>
-        <w:pStyle w:val="ListParagraph"/>
-        <w:numPr>
-          <w:ilvl w:val="1"/>
-          <w:numId w:val="2"/>
-        </w:numPr>
-      </w:pPr>
-      <w:r>
-        <w:t>Personality</w:t>
-      </w:r>
-      <w:r>
-        <w:t xml:space="preserve"> – Arrogant, Compulsive, Serious</w:t>
-      </w:r>
-    </w:p>
-    <w:p>
-      <w:pPr>
-        <w:pStyle w:val="ListParagraph"/>
-        <w:numPr>
-          <w:ilvl w:val="1"/>
-          <w:numId w:val="2"/>
-        </w:numPr>
-      </w:pPr>
-      <w:r>
-        <w:t>Bio – Liz hates everything that isn’t boring. His favourite drink is water and his favourite food is plain toast.</w:t>
-      </w:r>
-    </w:p>
-    <w:p>
-      <w:pPr>
-        <w:pStyle w:val="ListParagraph"/>
-        <w:numPr>
-          <w:ilvl w:val="0"/>
-          <w:numId w:val="2"/>
-        </w:numPr>
-      </w:pPr>
-      <w:r>
-        <w:t>Eli the Elephant</w:t>
-      </w:r>
-    </w:p>
-    <w:p>
-      <w:pPr>
-        <w:pStyle w:val="ListParagraph"/>
-        <w:numPr>
-          <w:ilvl w:val="1"/>
-          <w:numId w:val="2"/>
-        </w:numPr>
-      </w:pPr>
-      <w:r>
-        <w:t>Age</w:t>
-      </w:r>
-      <w:r>
-        <w:t xml:space="preserve"> – Young</w:t>
-      </w:r>
-    </w:p>
-    <w:p>
-      <w:pPr>
-        <w:pStyle w:val="ListParagraph"/>
-        <w:numPr>
-          <w:ilvl w:val="1"/>
-          <w:numId w:val="2"/>
-        </w:numPr>
-      </w:pPr>
-      <w:r>
-        <w:t>Gender – Female</w:t>
-      </w:r>
-    </w:p>
-    <w:p>
-      <w:pPr>
-        <w:pStyle w:val="ListParagraph"/>
-        <w:numPr>
-          <w:ilvl w:val="1"/>
-          <w:numId w:val="2"/>
-        </w:numPr>
-      </w:pPr>
-      <w:r>
-        <w:t>Onesie colour – Blue</w:t>
-      </w:r>
-    </w:p>
-    <w:p>
-      <w:pPr>
-        <w:pStyle w:val="ListParagraph"/>
-        <w:numPr>
-          <w:ilvl w:val="1"/>
-          <w:numId w:val="2"/>
-        </w:numPr>
-      </w:pPr>
-      <w:r>
-        <w:t>Skin colour – Pale</w:t>
-      </w:r>
-    </w:p>
-    <w:p>
-      <w:pPr>
-        <w:pStyle w:val="ListParagraph"/>
-        <w:numPr>
-          <w:ilvl w:val="1"/>
-          <w:numId w:val="2"/>
-        </w:numPr>
-      </w:pPr>
-      <w:r>
-        <w:t>Hair colour – Saturated Blue</w:t>
-      </w:r>
-    </w:p>
-    <w:p>
-      <w:pPr>
-        <w:pStyle w:val="ListParagraph"/>
-        <w:numPr>
-          <w:ilvl w:val="1"/>
-          <w:numId w:val="2"/>
-        </w:numPr>
-      </w:pPr>
-      <w:r>
-        <w:t>Personality</w:t>
-      </w:r>
-      <w:r>
-        <w:t xml:space="preserve"> – Enthusiastic, Playful, Quirky</w:t>
-      </w:r>
-    </w:p>
-    <w:p>
-      <w:pPr>
-        <w:pStyle w:val="ListParagraph"/>
-        <w:numPr>
-          <w:ilvl w:val="1"/>
-          <w:numId w:val="2"/>
-        </w:numPr>
-      </w:pPr>
-      <w:r>
-        <w:lastRenderedPageBreak/>
-        <w:t>Bio – Eli enjoys playing in mud and eating chocolate cake at the same time. She isn’t even worried when she drops the cake into the mud, as they both taste brown.</w:t>
-      </w:r>
-    </w:p>
-    <w:p>
-      <w:pPr>
-        <w:pStyle w:val="ListParagraph"/>
-        <w:numPr>
-          <w:ilvl w:val="0"/>
-          <w:numId w:val="2"/>
-        </w:numPr>
-      </w:pPr>
-      <w:r>
-        <w:t>Ham the Pig</w:t>
-      </w:r>
-    </w:p>
-    <w:p>
-      <w:pPr>
-        <w:pStyle w:val="ListParagraph"/>
-        <w:numPr>
-          <w:ilvl w:val="1"/>
-          <w:numId w:val="2"/>
-        </w:numPr>
-      </w:pPr>
-      <w:r>
-        <w:t>Age</w:t>
-      </w:r>
-      <w:r>
-        <w:t xml:space="preserve"> – Young</w:t>
-      </w:r>
-    </w:p>
-    <w:p>
-      <w:pPr>
-        <w:pStyle w:val="ListParagraph"/>
-        <w:numPr>
-          <w:ilvl w:val="1"/>
-          <w:numId w:val="2"/>
-        </w:numPr>
-      </w:pPr>
-      <w:r>
-        <w:t>Gender – Male</w:t>
-      </w:r>
-    </w:p>
-    <w:p>
-      <w:pPr>
-        <w:pStyle w:val="ListParagraph"/>
-        <w:numPr>
-          <w:ilvl w:val="1"/>
-          <w:numId w:val="2"/>
-        </w:numPr>
-      </w:pPr>
-      <w:r>
-        <w:t>Onesie colour – Pink</w:t>
-      </w:r>
-    </w:p>
-    <w:p>
-      <w:pPr>
-        <w:pStyle w:val="ListParagraph"/>
-        <w:numPr>
-          <w:ilvl w:val="1"/>
-          <w:numId w:val="2"/>
-        </w:numPr>
-      </w:pPr>
-      <w:r>
-        <w:t>Skin colour – Tan</w:t>
-      </w:r>
-    </w:p>
-    <w:p>
-      <w:pPr>
-        <w:pStyle w:val="ListParagraph"/>
-        <w:numPr>
-          <w:ilvl w:val="1"/>
-          <w:numId w:val="2"/>
-        </w:numPr>
-      </w:pPr>
-      <w:r>
-        <w:t>Hair colour – Blonde</w:t>
-      </w:r>
-    </w:p>
-    <w:p>
-      <w:pPr>
-        <w:pStyle w:val="ListParagraph"/>
-        <w:numPr>
-          <w:ilvl w:val="1"/>
-          <w:numId w:val="2"/>
-        </w:numPr>
-      </w:pPr>
-      <w:r>
-        <w:t>Personality</w:t>
-      </w:r>
-      <w:r>
-        <w:t xml:space="preserve"> – Anxious, Clumsy, Naïve</w:t>
-      </w:r>
-    </w:p>
-    <w:p>
-      <w:pPr>
-        <w:pStyle w:val="ListParagraph"/>
-        <w:numPr>
-          <w:ilvl w:val="1"/>
-          <w:numId w:val="2"/>
-        </w:numPr>
-      </w:pPr>
-      <w:r>
-        <w:t>Bio – Ham loves to cook, despite nearly burning his house down every time. He really likes baked beans (because they make him toot).</w:t>
-      </w:r>
-    </w:p>
-    <w:p>
-      <w:pPr>
-        <w:rPr>
-          <w:b/>
-          <w:sz w:val="28"/>
-          <w:u w:val="single"/>
-        </w:rPr>
-      </w:pPr>
-      <w:r>
-        <w:rPr>
-          <w:b/>
-          <w:sz w:val="28"/>
-          <w:u w:val="single"/>
-        </w:rPr>
-        <w:t>Setting</w:t>
-      </w:r>
-    </w:p>
-    <w:p>
-      <w:pPr>
-        <w:pStyle w:val="ListParagraph"/>
-        <w:numPr>
-          <w:ilvl w:val="0"/>
-          <w:numId w:val="10"/>
-        </w:numPr>
-      </w:pPr>
-      <w:r>
-        <w:t>Unknown planet</w:t>
-      </w:r>
-    </w:p>
-    <w:p>
-      <w:pPr>
-        <w:pStyle w:val="ListParagraph"/>
-        <w:numPr>
-          <w:ilvl w:val="0"/>
-          <w:numId w:val="10"/>
-        </w:numPr>
-      </w:pPr>
-      <w:r>
-        <w:t>Modern period</w:t>
-      </w:r>
-    </w:p>
-    <w:p>
-      <w:r>
-        <w:br w:type="page"/>
-      </w:r>
-    </w:p>
-    <w:p>
-      <w:pPr>
-        <w:rPr>
-          <w:b/>
-          <w:sz w:val="28"/>
-          <w:u w:val="single"/>
-        </w:rPr>
-      </w:pPr>
-      <w:r>
-        <w:rPr>
-          <w:b/>
-          <w:sz w:val="28"/>
-          <w:u w:val="single"/>
-        </w:rPr>
-        <w:lastRenderedPageBreak/>
-        <w:t>Key Features</w:t>
-      </w:r>
-      <w:r>
-        <w:rPr>
-          <w:b/>
-          <w:sz w:val="28"/>
-          <w:u w:val="single"/>
-        </w:rPr>
-        <w:t xml:space="preserve"> [</w:t>
-      </w:r>
-      <w:r>
-        <w:rPr>
-          <w:b/>
-          <w:sz w:val="28"/>
-          <w:u w:val="single"/>
-        </w:rPr>
-        <w:t>USP (Unique Selling Point)</w:t>
-      </w:r>
-      <w:r>
-        <w:rPr>
-          <w:b/>
-          <w:sz w:val="28"/>
-          <w:u w:val="single"/>
-        </w:rPr>
-        <w:t>]</w:t>
-      </w:r>
-    </w:p>
-    <w:p/>
-    <w:p>
-      <w:pPr>
-        <w:rPr>
-          <w:b/>
-          <w:sz w:val="28"/>
-          <w:u w:val="single"/>
-        </w:rPr>
-      </w:pPr>
-      <w:r>
-        <w:rPr>
-          <w:b/>
-          <w:sz w:val="28"/>
-          <w:u w:val="single"/>
-        </w:rPr>
-        <w:t>Core Experiences</w:t>
-      </w:r>
-    </w:p>
-    <w:p>
-      <w:pPr>
-        <w:pStyle w:val="ListParagraph"/>
-        <w:numPr>
-          <w:ilvl w:val="0"/>
-          <w:numId w:val="11"/>
-        </w:numPr>
-      </w:pPr>
-      <w:r>
-        <w:t>Strategy &amp; Skill – Lining up punches and deciding who to target.</w:t>
-      </w:r>
-    </w:p>
-    <w:p>
-      <w:pPr>
-        <w:pStyle w:val="ListParagraph"/>
-        <w:numPr>
-          <w:ilvl w:val="0"/>
-          <w:numId w:val="11"/>
-        </w:numPr>
-      </w:pPr>
-      <w:r>
-        <w:t>Competition – Coming out on top of the other players.</w:t>
-      </w:r>
-    </w:p>
-    <w:p>
-      <w:pPr>
-        <w:pStyle w:val="ListParagraph"/>
-        <w:numPr>
-          <w:ilvl w:val="0"/>
-          <w:numId w:val="11"/>
-        </w:numPr>
-      </w:pPr>
-      <w:r>
-        <w:t>Social Interaction – Playing with others in person</w:t>
-      </w:r>
-      <w:r>
-        <w:t>, banter.</w:t>
-      </w:r>
-    </w:p>
-    <w:p>
-      <w:pPr>
-        <w:rPr>
-          <w:b/>
-          <w:sz w:val="28"/>
-          <w:u w:val="single"/>
-        </w:rPr>
-      </w:pPr>
-      <w:r>
-        <w:rPr>
-          <w:b/>
-          <w:sz w:val="28"/>
-          <w:u w:val="single"/>
-        </w:rPr>
-        <w:t>Goal</w:t>
-      </w:r>
-    </w:p>
-    <w:p>
-      <w:pPr>
-        <w:pStyle w:val="ListParagraph"/>
-        <w:numPr>
-          <w:ilvl w:val="0"/>
-          <w:numId w:val="12"/>
-        </w:numPr>
-      </w:pPr>
-      <w:r>
-        <w:t>Reach the max gummy bears for instant victory.</w:t>
-      </w:r>
-    </w:p>
-    <w:p>
-      <w:pPr>
-        <w:pStyle w:val="ListParagraph"/>
-        <w:numPr>
-          <w:ilvl w:val="0"/>
-          <w:numId w:val="12"/>
-        </w:numPr>
-      </w:pPr>
-      <w:r>
-        <w:t>Or, have the most gummy bears when ti</w:t>
-      </w:r>
-      <w:r>
-        <w:t>m</w:t>
-      </w:r>
-      <w:r>
-        <w:t>e run out.</w:t>
-      </w:r>
-    </w:p>
-    <w:p>
-      <w:pPr>
-        <w:rPr>
-          <w:b/>
-          <w:sz w:val="24"/>
-          <w:u w:val="single"/>
-        </w:rPr>
-      </w:pPr>
-      <w:r>
-        <w:rPr>
-          <w:b/>
-          <w:sz w:val="28"/>
-          <w:u w:val="single"/>
-        </w:rPr>
-        <w:t>Overview of Play</w:t>
+        <w:rPr>
+          <w:b/>
+          <w:sz w:val="28"/>
+          <w:u w:val="single"/>
+        </w:rPr>
+        <w:t>lay</w:t>
       </w:r>
     </w:p>
     <w:p>
@@ -1303,8 +1313,18 @@
       </w:r>
     </w:p>
     <w:p>
-      <w:r>
-        <w:tab/>
+      <w:pPr>
+        <w:rPr>
+          <w:b/>
+          <w:u w:val="single"/>
+        </w:rPr>
+      </w:pPr>
+      <w:r>
+        <w:rPr>
+          <w:b/>
+          <w:sz w:val="28"/>
+          <w:u w:val="single"/>
+        </w:rPr>
         <w:t>Mechanics</w:t>
       </w:r>
     </w:p>
@@ -1528,19 +1548,7 @@
         <w:t>‘x’</w:t>
       </w:r>
       <w:r>
-        <w:t xml:space="preserve"> seconds</w:t>
-      </w:r>
-      <w:r>
-        <w:t>,</w:t>
-      </w:r>
-      <w:r>
-        <w:t xml:space="preserve"> Mama Marshmallow </w:t>
-      </w:r>
-      <w:r>
-        <w:t>will</w:t>
-      </w:r>
-      <w:r>
-        <w:t xml:space="preserve"> strike the planet, targeting the player.</w:t>
+        <w:t xml:space="preserve"> seconds, Mama Marshmallow will strike the planet, targeting the player.</w:t>
       </w:r>
     </w:p>
     <w:p>
@@ -5514,7 +5522,7 @@
 </file>
 
 <file path=customXml/itemProps1.xml><?xml version="1.0" encoding="utf-8"?>
-<ds:datastoreItem xmlns:ds="http://schemas.openxmlformats.org/officeDocument/2006/customXml" ds:itemID="{5E115B5B-9373-4F36-A468-495DCEFEE681}">
+<ds:datastoreItem xmlns:ds="http://schemas.openxmlformats.org/officeDocument/2006/customXml" ds:itemID="{6DE5C3AE-0C59-48DB-89F8-712D8F6DCD64}">
   <ds:schemaRefs>
     <ds:schemaRef ds:uri="http://schemas.openxmlformats.org/officeDocument/2006/bibliography"/>
   </ds:schemaRefs>

</xml_diff>